<commit_message>
Modificacion de archivos proyecto y seguridad
</commit_message>
<xml_diff>
--- a/Documentacion/Proyecto/Encuesta.docx
+++ b/Documentacion/Proyecto/Encuesta.docx
@@ -6,17 +6,115 @@
       <w:pPr>
         <w:ind w:left="360" w:hanging="360"/>
         <w:rPr>
+          <w:rFonts w:ascii="Arial" w:hAnsi="Arial" w:cs="Arial"/>
           <w:b/>
           <w:bCs/>
-        </w:rPr>
-      </w:pPr>
-      <w:r>
-        <w:rPr>
+          <w:sz w:val="24"/>
+          <w:szCs w:val="24"/>
+        </w:rPr>
+      </w:pPr>
+      <w:r>
+        <w:rPr>
+          <w:rFonts w:ascii="Arial" w:hAnsi="Arial" w:cs="Arial"/>
           <w:b/>
           <w:bCs/>
-        </w:rPr>
-        <w:t>ENCUESTAS</w:t>
-      </w:r>
+          <w:sz w:val="24"/>
+          <w:szCs w:val="24"/>
+        </w:rPr>
+        <w:t>ENCUESTA</w:t>
+      </w:r>
+      <w:r>
+        <w:rPr>
+          <w:rFonts w:ascii="Arial" w:hAnsi="Arial" w:cs="Arial"/>
+          <w:b/>
+          <w:bCs/>
+          <w:sz w:val="24"/>
+          <w:szCs w:val="24"/>
+        </w:rPr>
+        <w:t xml:space="preserve"> 1.</w:t>
+      </w:r>
+    </w:p>
+    <w:p>
+      <w:pPr>
+        <w:rPr>
+          <w:rFonts w:ascii="Arial" w:hAnsi="Arial" w:cs="Arial"/>
+          <w:sz w:val="24"/>
+          <w:szCs w:val="24"/>
+        </w:rPr>
+      </w:pPr>
+      <w:r>
+        <w:rPr>
+          <w:rFonts w:ascii="Arial" w:hAnsi="Arial" w:cs="Arial"/>
+          <w:sz w:val="24"/>
+          <w:szCs w:val="24"/>
+        </w:rPr>
+        <w:t>Esta encuesta se realiza con el fin de conocer</w:t>
+      </w:r>
+      <w:r>
+        <w:rPr>
+          <w:rFonts w:ascii="Arial" w:hAnsi="Arial" w:cs="Arial"/>
+          <w:sz w:val="24"/>
+          <w:szCs w:val="24"/>
+        </w:rPr>
+        <w:t xml:space="preserve"> que opina y sabe usted sobre el mundo de los</w:t>
+      </w:r>
+      <w:r>
+        <w:rPr>
+          <w:rFonts w:ascii="Arial" w:hAnsi="Arial" w:cs="Arial"/>
+          <w:sz w:val="24"/>
+          <w:szCs w:val="24"/>
+        </w:rPr>
+        <w:t xml:space="preserve"> videojuegos.</w:t>
+      </w:r>
+    </w:p>
+    <w:p>
+      <w:pPr>
+        <w:pStyle w:val="Prrafodelista"/>
+        <w:spacing w:after="0"/>
+        <w:ind w:left="0"/>
+        <w:jc w:val="both"/>
+        <w:rPr>
+          <w:rFonts w:ascii="Arial" w:hAnsi="Arial" w:cs="Arial"/>
+          <w:sz w:val="24"/>
+          <w:szCs w:val="24"/>
+        </w:rPr>
+      </w:pPr>
+      <w:r>
+        <w:rPr>
+          <w:rFonts w:ascii="Arial" w:hAnsi="Arial" w:cs="Arial"/>
+          <w:sz w:val="24"/>
+          <w:szCs w:val="24"/>
+        </w:rPr>
+        <w:t xml:space="preserve">A </w:t>
+      </w:r>
+      <w:r>
+        <w:rPr>
+          <w:rFonts w:ascii="Arial" w:hAnsi="Arial" w:cs="Arial"/>
+          <w:sz w:val="24"/>
+          <w:szCs w:val="24"/>
+        </w:rPr>
+        <w:t>continuación,</w:t>
+      </w:r>
+      <w:r>
+        <w:rPr>
+          <w:rFonts w:ascii="Arial" w:hAnsi="Arial" w:cs="Arial"/>
+          <w:sz w:val="24"/>
+          <w:szCs w:val="24"/>
+        </w:rPr>
+        <w:t xml:space="preserve"> encontrara preguntas de selección múltiple, las cuales deben marcar con una X.</w:t>
+      </w:r>
+    </w:p>
+    <w:p>
+      <w:pPr>
+        <w:ind w:left="360" w:hanging="360"/>
+        <w:rPr>
+          <w:rFonts w:ascii="Arial" w:hAnsi="Arial" w:cs="Arial"/>
+          <w:b/>
+          <w:bCs/>
+          <w:sz w:val="24"/>
+          <w:szCs w:val="24"/>
+        </w:rPr>
+      </w:pPr>
     </w:p>
     <w:p>
       <w:pPr>
@@ -26,21 +124,41 @@
           <w:numId w:val="1"/>
         </w:numPr>
         <w:ind w:left="360"/>
-      </w:pPr>
-      <w:r>
-        <w:t>¿Has jugado alguna vez un videojuego?</w:t>
-      </w:r>
-    </w:p>
-    <w:p>
-      <w:pPr>
-        <w:pStyle w:val="Prrafodelista"/>
-        <w:numPr>
-          <w:ilvl w:val="1"/>
-          <w:numId w:val="1"/>
-        </w:numPr>
-        <w:ind w:left="1080"/>
-      </w:pPr>
-      <w:r>
+        <w:rPr>
+          <w:rFonts w:ascii="Arial" w:hAnsi="Arial" w:cs="Arial"/>
+          <w:sz w:val="24"/>
+          <w:szCs w:val="24"/>
+        </w:rPr>
+      </w:pPr>
+      <w:r>
+        <w:rPr>
+          <w:rFonts w:ascii="Arial" w:hAnsi="Arial" w:cs="Arial"/>
+          <w:sz w:val="24"/>
+          <w:szCs w:val="24"/>
+        </w:rPr>
+        <w:t>¿Ha jugado alguna vez un videojuego?</w:t>
+      </w:r>
+    </w:p>
+    <w:p>
+      <w:pPr>
+        <w:pStyle w:val="Prrafodelista"/>
+        <w:numPr>
+          <w:ilvl w:val="1"/>
+          <w:numId w:val="1"/>
+        </w:numPr>
+        <w:ind w:left="1080"/>
+        <w:rPr>
+          <w:rFonts w:ascii="Arial" w:hAnsi="Arial" w:cs="Arial"/>
+          <w:sz w:val="24"/>
+          <w:szCs w:val="24"/>
+        </w:rPr>
+      </w:pPr>
+      <w:r>
+        <w:rPr>
+          <w:rFonts w:ascii="Arial" w:hAnsi="Arial" w:cs="Arial"/>
+          <w:sz w:val="24"/>
+          <w:szCs w:val="24"/>
+        </w:rPr>
         <w:t>SI</w:t>
       </w:r>
     </w:p>
@@ -52,8 +170,18 @@
           <w:numId w:val="1"/>
         </w:numPr>
         <w:ind w:left="1080"/>
-      </w:pPr>
-      <w:r>
+        <w:rPr>
+          <w:rFonts w:ascii="Arial" w:hAnsi="Arial" w:cs="Arial"/>
+          <w:sz w:val="24"/>
+          <w:szCs w:val="24"/>
+        </w:rPr>
+      </w:pPr>
+      <w:r>
+        <w:rPr>
+          <w:rFonts w:ascii="Arial" w:hAnsi="Arial" w:cs="Arial"/>
+          <w:sz w:val="24"/>
+          <w:szCs w:val="24"/>
+        </w:rPr>
         <w:t>NO</w:t>
       </w:r>
     </w:p>
@@ -65,21 +193,41 @@
           <w:numId w:val="1"/>
         </w:numPr>
         <w:ind w:left="360"/>
-      </w:pPr>
-      <w:r>
-        <w:t>¿Cuánto tiempo dedicas a los videojuegos?</w:t>
-      </w:r>
-    </w:p>
-    <w:p>
-      <w:pPr>
-        <w:pStyle w:val="Prrafodelista"/>
-        <w:numPr>
-          <w:ilvl w:val="1"/>
-          <w:numId w:val="1"/>
-        </w:numPr>
-        <w:ind w:left="1080"/>
-      </w:pPr>
-      <w:r>
+        <w:rPr>
+          <w:rFonts w:ascii="Arial" w:hAnsi="Arial" w:cs="Arial"/>
+          <w:sz w:val="24"/>
+          <w:szCs w:val="24"/>
+        </w:rPr>
+      </w:pPr>
+      <w:r>
+        <w:rPr>
+          <w:rFonts w:ascii="Arial" w:hAnsi="Arial" w:cs="Arial"/>
+          <w:sz w:val="24"/>
+          <w:szCs w:val="24"/>
+        </w:rPr>
+        <w:t>¿Cuánto tiempo dedica a los videojuegos?</w:t>
+      </w:r>
+    </w:p>
+    <w:p>
+      <w:pPr>
+        <w:pStyle w:val="Prrafodelista"/>
+        <w:numPr>
+          <w:ilvl w:val="1"/>
+          <w:numId w:val="1"/>
+        </w:numPr>
+        <w:ind w:left="1080"/>
+        <w:rPr>
+          <w:rFonts w:ascii="Arial" w:hAnsi="Arial" w:cs="Arial"/>
+          <w:sz w:val="24"/>
+          <w:szCs w:val="24"/>
+        </w:rPr>
+      </w:pPr>
+      <w:r>
+        <w:rPr>
+          <w:rFonts w:ascii="Arial" w:hAnsi="Arial" w:cs="Arial"/>
+          <w:sz w:val="24"/>
+          <w:szCs w:val="24"/>
+        </w:rPr>
         <w:t>Todos los días</w:t>
       </w:r>
     </w:p>
@@ -91,8 +239,18 @@
           <w:numId w:val="1"/>
         </w:numPr>
         <w:ind w:left="1080"/>
-      </w:pPr>
-      <w:r>
+        <w:rPr>
+          <w:rFonts w:ascii="Arial" w:hAnsi="Arial" w:cs="Arial"/>
+          <w:sz w:val="24"/>
+          <w:szCs w:val="24"/>
+        </w:rPr>
+      </w:pPr>
+      <w:r>
+        <w:rPr>
+          <w:rFonts w:ascii="Arial" w:hAnsi="Arial" w:cs="Arial"/>
+          <w:sz w:val="24"/>
+          <w:szCs w:val="24"/>
+        </w:rPr>
         <w:t>Entre 1 y 2 horas al día</w:t>
       </w:r>
     </w:p>
@@ -104,8 +262,18 @@
           <w:numId w:val="1"/>
         </w:numPr>
         <w:ind w:left="1080"/>
-      </w:pPr>
-      <w:r>
+        <w:rPr>
+          <w:rFonts w:ascii="Arial" w:hAnsi="Arial" w:cs="Arial"/>
+          <w:sz w:val="24"/>
+          <w:szCs w:val="24"/>
+        </w:rPr>
+      </w:pPr>
+      <w:r>
+        <w:rPr>
+          <w:rFonts w:ascii="Arial" w:hAnsi="Arial" w:cs="Arial"/>
+          <w:sz w:val="24"/>
+          <w:szCs w:val="24"/>
+        </w:rPr>
         <w:t>Entre 2 y 3 horas al día</w:t>
       </w:r>
     </w:p>
@@ -117,8 +285,18 @@
           <w:numId w:val="1"/>
         </w:numPr>
         <w:ind w:left="1080"/>
-      </w:pPr>
-      <w:r>
+        <w:rPr>
+          <w:rFonts w:ascii="Arial" w:hAnsi="Arial" w:cs="Arial"/>
+          <w:sz w:val="24"/>
+          <w:szCs w:val="24"/>
+        </w:rPr>
+      </w:pPr>
+      <w:r>
+        <w:rPr>
+          <w:rFonts w:ascii="Arial" w:hAnsi="Arial" w:cs="Arial"/>
+          <w:sz w:val="24"/>
+          <w:szCs w:val="24"/>
+        </w:rPr>
         <w:t>Más de 3 horas al día</w:t>
       </w:r>
     </w:p>
@@ -130,8 +308,18 @@
           <w:numId w:val="1"/>
         </w:numPr>
         <w:ind w:left="1080"/>
-      </w:pPr>
-      <w:r>
+        <w:rPr>
+          <w:rFonts w:ascii="Arial" w:hAnsi="Arial" w:cs="Arial"/>
+          <w:sz w:val="24"/>
+          <w:szCs w:val="24"/>
+        </w:rPr>
+      </w:pPr>
+      <w:r>
+        <w:rPr>
+          <w:rFonts w:ascii="Arial" w:hAnsi="Arial" w:cs="Arial"/>
+          <w:sz w:val="24"/>
+          <w:szCs w:val="24"/>
+        </w:rPr>
         <w:t>Una vez por semana</w:t>
       </w:r>
     </w:p>
@@ -143,8 +331,18 @@
           <w:numId w:val="1"/>
         </w:numPr>
         <w:ind w:left="1080"/>
-      </w:pPr>
-      <w:r>
+        <w:rPr>
+          <w:rFonts w:ascii="Arial" w:hAnsi="Arial" w:cs="Arial"/>
+          <w:sz w:val="24"/>
+          <w:szCs w:val="24"/>
+        </w:rPr>
+      </w:pPr>
+      <w:r>
+        <w:rPr>
+          <w:rFonts w:ascii="Arial" w:hAnsi="Arial" w:cs="Arial"/>
+          <w:sz w:val="24"/>
+          <w:szCs w:val="24"/>
+        </w:rPr>
         <w:t>Alguna vez al mes</w:t>
       </w:r>
     </w:p>
@@ -156,8 +354,18 @@
           <w:numId w:val="1"/>
         </w:numPr>
         <w:ind w:left="1080"/>
-      </w:pPr>
-      <w:r>
+        <w:rPr>
+          <w:rFonts w:ascii="Arial" w:hAnsi="Arial" w:cs="Arial"/>
+          <w:sz w:val="24"/>
+          <w:szCs w:val="24"/>
+        </w:rPr>
+      </w:pPr>
+      <w:r>
+        <w:rPr>
+          <w:rFonts w:ascii="Arial" w:hAnsi="Arial" w:cs="Arial"/>
+          <w:sz w:val="24"/>
+          <w:szCs w:val="24"/>
+        </w:rPr>
         <w:t>Alguna vez al año</w:t>
       </w:r>
     </w:p>
@@ -169,8 +377,18 @@
           <w:numId w:val="1"/>
         </w:numPr>
         <w:ind w:left="1080"/>
-      </w:pPr>
-      <w:r>
+        <w:rPr>
+          <w:rFonts w:ascii="Arial" w:hAnsi="Arial" w:cs="Arial"/>
+          <w:sz w:val="24"/>
+          <w:szCs w:val="24"/>
+        </w:rPr>
+      </w:pPr>
+      <w:r>
+        <w:rPr>
+          <w:rFonts w:ascii="Arial" w:hAnsi="Arial" w:cs="Arial"/>
+          <w:sz w:val="24"/>
+          <w:szCs w:val="24"/>
+        </w:rPr>
         <w:t>No juego videojuegos</w:t>
       </w:r>
     </w:p>
@@ -182,14 +400,50 @@
           <w:numId w:val="1"/>
         </w:numPr>
         <w:ind w:left="360"/>
-      </w:pPr>
-      <w:r>
-        <w:t xml:space="preserve">¿Cuáles son tus </w:t>
-      </w:r>
-      <w:r>
+        <w:rPr>
+          <w:rFonts w:ascii="Arial" w:hAnsi="Arial" w:cs="Arial"/>
+          <w:sz w:val="24"/>
+          <w:szCs w:val="24"/>
+        </w:rPr>
+      </w:pPr>
+      <w:r>
+        <w:rPr>
+          <w:rFonts w:ascii="Arial" w:hAnsi="Arial" w:cs="Arial"/>
+          <w:sz w:val="24"/>
+          <w:szCs w:val="24"/>
+        </w:rPr>
+        <w:t xml:space="preserve">¿Cuáles son </w:t>
+      </w:r>
+      <w:r>
+        <w:rPr>
+          <w:rFonts w:ascii="Arial" w:hAnsi="Arial" w:cs="Arial"/>
+          <w:sz w:val="24"/>
+          <w:szCs w:val="24"/>
+        </w:rPr>
+        <w:t>sus</w:t>
+      </w:r>
+      <w:r>
+        <w:rPr>
+          <w:rFonts w:ascii="Arial" w:hAnsi="Arial" w:cs="Arial"/>
+          <w:sz w:val="24"/>
+          <w:szCs w:val="24"/>
+        </w:rPr>
+        <w:t xml:space="preserve"> </w:t>
+      </w:r>
+      <w:r>
+        <w:rPr>
+          <w:rFonts w:ascii="Arial" w:hAnsi="Arial" w:cs="Arial"/>
+          <w:sz w:val="24"/>
+          <w:szCs w:val="24"/>
+        </w:rPr>
         <w:t>géneros</w:t>
       </w:r>
       <w:r>
+        <w:rPr>
+          <w:rFonts w:ascii="Arial" w:hAnsi="Arial" w:cs="Arial"/>
+          <w:sz w:val="24"/>
+          <w:szCs w:val="24"/>
+        </w:rPr>
         <w:t xml:space="preserve"> favoritos de videojuegos?</w:t>
       </w:r>
     </w:p>
@@ -201,8 +455,18 @@
           <w:numId w:val="1"/>
         </w:numPr>
         <w:ind w:left="1080"/>
-      </w:pPr>
-      <w:r>
+        <w:rPr>
+          <w:rFonts w:ascii="Arial" w:hAnsi="Arial" w:cs="Arial"/>
+          <w:sz w:val="24"/>
+          <w:szCs w:val="24"/>
+        </w:rPr>
+      </w:pPr>
+      <w:r>
+        <w:rPr>
+          <w:rFonts w:ascii="Arial" w:hAnsi="Arial" w:cs="Arial"/>
+          <w:sz w:val="24"/>
+          <w:szCs w:val="24"/>
+        </w:rPr>
         <w:t>Lucha</w:t>
       </w:r>
     </w:p>
@@ -214,8 +478,18 @@
           <w:numId w:val="1"/>
         </w:numPr>
         <w:ind w:left="1080"/>
-      </w:pPr>
-      <w:r>
+        <w:rPr>
+          <w:rFonts w:ascii="Arial" w:hAnsi="Arial" w:cs="Arial"/>
+          <w:sz w:val="24"/>
+          <w:szCs w:val="24"/>
+        </w:rPr>
+      </w:pPr>
+      <w:r>
+        <w:rPr>
+          <w:rFonts w:ascii="Arial" w:hAnsi="Arial" w:cs="Arial"/>
+          <w:sz w:val="24"/>
+          <w:szCs w:val="24"/>
+        </w:rPr>
         <w:t>Arcade</w:t>
       </w:r>
     </w:p>
@@ -227,8 +501,18 @@
           <w:numId w:val="1"/>
         </w:numPr>
         <w:ind w:left="1080"/>
-      </w:pPr>
-      <w:r>
+        <w:rPr>
+          <w:rFonts w:ascii="Arial" w:hAnsi="Arial" w:cs="Arial"/>
+          <w:sz w:val="24"/>
+          <w:szCs w:val="24"/>
+        </w:rPr>
+      </w:pPr>
+      <w:r>
+        <w:rPr>
+          <w:rFonts w:ascii="Arial" w:hAnsi="Arial" w:cs="Arial"/>
+          <w:sz w:val="24"/>
+          <w:szCs w:val="24"/>
+        </w:rPr>
         <w:t>Plataformas</w:t>
       </w:r>
     </w:p>
@@ -240,9 +524,19 @@
           <w:numId w:val="1"/>
         </w:numPr>
         <w:ind w:left="1080"/>
+        <w:rPr>
+          <w:rFonts w:ascii="Arial" w:hAnsi="Arial" w:cs="Arial"/>
+          <w:sz w:val="24"/>
+          <w:szCs w:val="24"/>
+        </w:rPr>
       </w:pPr>
       <w:proofErr w:type="spellStart"/>
       <w:r>
+        <w:rPr>
+          <w:rFonts w:ascii="Arial" w:hAnsi="Arial" w:cs="Arial"/>
+          <w:sz w:val="24"/>
+          <w:szCs w:val="24"/>
+        </w:rPr>
         <w:t>Shoot</w:t>
       </w:r>
       <w:proofErr w:type="spellEnd"/>
@@ -255,8 +549,18 @@
           <w:numId w:val="1"/>
         </w:numPr>
         <w:ind w:left="1080"/>
-      </w:pPr>
-      <w:r>
+        <w:rPr>
+          <w:rFonts w:ascii="Arial" w:hAnsi="Arial" w:cs="Arial"/>
+          <w:sz w:val="24"/>
+          <w:szCs w:val="24"/>
+        </w:rPr>
+      </w:pPr>
+      <w:r>
+        <w:rPr>
+          <w:rFonts w:ascii="Arial" w:hAnsi="Arial" w:cs="Arial"/>
+          <w:sz w:val="24"/>
+          <w:szCs w:val="24"/>
+        </w:rPr>
         <w:t>Estrategia</w:t>
       </w:r>
     </w:p>
@@ -268,8 +572,18 @@
           <w:numId w:val="1"/>
         </w:numPr>
         <w:ind w:left="1080"/>
-      </w:pPr>
-      <w:r>
+        <w:rPr>
+          <w:rFonts w:ascii="Arial" w:hAnsi="Arial" w:cs="Arial"/>
+          <w:sz w:val="24"/>
+          <w:szCs w:val="24"/>
+        </w:rPr>
+      </w:pPr>
+      <w:r>
+        <w:rPr>
+          <w:rFonts w:ascii="Arial" w:hAnsi="Arial" w:cs="Arial"/>
+          <w:sz w:val="24"/>
+          <w:szCs w:val="24"/>
+        </w:rPr>
         <w:t>Simuladores</w:t>
       </w:r>
     </w:p>
@@ -281,8 +595,18 @@
           <w:numId w:val="1"/>
         </w:numPr>
         <w:ind w:left="1080"/>
-      </w:pPr>
-      <w:r>
+        <w:rPr>
+          <w:rFonts w:ascii="Arial" w:hAnsi="Arial" w:cs="Arial"/>
+          <w:sz w:val="24"/>
+          <w:szCs w:val="24"/>
+        </w:rPr>
+      </w:pPr>
+      <w:r>
+        <w:rPr>
+          <w:rFonts w:ascii="Arial" w:hAnsi="Arial" w:cs="Arial"/>
+          <w:sz w:val="24"/>
+          <w:szCs w:val="24"/>
+        </w:rPr>
         <w:t>Deporte</w:t>
       </w:r>
     </w:p>
@@ -294,8 +618,18 @@
           <w:numId w:val="1"/>
         </w:numPr>
         <w:ind w:left="1080"/>
-      </w:pPr>
-      <w:r>
+        <w:rPr>
+          <w:rFonts w:ascii="Arial" w:hAnsi="Arial" w:cs="Arial"/>
+          <w:sz w:val="24"/>
+          <w:szCs w:val="24"/>
+        </w:rPr>
+      </w:pPr>
+      <w:r>
+        <w:rPr>
+          <w:rFonts w:ascii="Arial" w:hAnsi="Arial" w:cs="Arial"/>
+          <w:sz w:val="24"/>
+          <w:szCs w:val="24"/>
+        </w:rPr>
         <w:t>Carreras</w:t>
       </w:r>
     </w:p>
@@ -307,8 +641,18 @@
           <w:numId w:val="1"/>
         </w:numPr>
         <w:ind w:left="1080"/>
-      </w:pPr>
-      <w:r>
+        <w:rPr>
+          <w:rFonts w:ascii="Arial" w:hAnsi="Arial" w:cs="Arial"/>
+          <w:sz w:val="24"/>
+          <w:szCs w:val="24"/>
+        </w:rPr>
+      </w:pPr>
+      <w:r>
+        <w:rPr>
+          <w:rFonts w:ascii="Arial" w:hAnsi="Arial" w:cs="Arial"/>
+          <w:sz w:val="24"/>
+          <w:szCs w:val="24"/>
+        </w:rPr>
         <w:t>Aventuras</w:t>
       </w:r>
     </w:p>
@@ -320,8 +664,18 @@
           <w:numId w:val="1"/>
         </w:numPr>
         <w:ind w:left="1080"/>
-      </w:pPr>
-      <w:r>
+        <w:rPr>
+          <w:rFonts w:ascii="Arial" w:hAnsi="Arial" w:cs="Arial"/>
+          <w:sz w:val="24"/>
+          <w:szCs w:val="24"/>
+        </w:rPr>
+      </w:pPr>
+      <w:r>
+        <w:rPr>
+          <w:rFonts w:ascii="Arial" w:hAnsi="Arial" w:cs="Arial"/>
+          <w:sz w:val="24"/>
+          <w:szCs w:val="24"/>
+        </w:rPr>
         <w:t>Rol</w:t>
       </w:r>
     </w:p>
@@ -333,8 +687,18 @@
           <w:numId w:val="1"/>
         </w:numPr>
         <w:ind w:left="1080"/>
-      </w:pPr>
-      <w:r>
+        <w:rPr>
+          <w:rFonts w:ascii="Arial" w:hAnsi="Arial" w:cs="Arial"/>
+          <w:sz w:val="24"/>
+          <w:szCs w:val="24"/>
+        </w:rPr>
+      </w:pPr>
+      <w:r>
+        <w:rPr>
+          <w:rFonts w:ascii="Arial" w:hAnsi="Arial" w:cs="Arial"/>
+          <w:sz w:val="24"/>
+          <w:szCs w:val="24"/>
+        </w:rPr>
         <w:t>Musical</w:t>
       </w:r>
     </w:p>
@@ -346,13 +710,28 @@
           <w:numId w:val="1"/>
         </w:numPr>
         <w:ind w:left="1080"/>
+        <w:rPr>
+          <w:rFonts w:ascii="Arial" w:hAnsi="Arial" w:cs="Arial"/>
+          <w:sz w:val="24"/>
+          <w:szCs w:val="24"/>
+        </w:rPr>
       </w:pPr>
       <w:proofErr w:type="spellStart"/>
       <w:r>
+        <w:rPr>
+          <w:rFonts w:ascii="Arial" w:hAnsi="Arial" w:cs="Arial"/>
+          <w:sz w:val="24"/>
+          <w:szCs w:val="24"/>
+        </w:rPr>
         <w:t>Puzzles</w:t>
       </w:r>
       <w:proofErr w:type="spellEnd"/>
       <w:r>
+        <w:rPr>
+          <w:rFonts w:ascii="Arial" w:hAnsi="Arial" w:cs="Arial"/>
+          <w:sz w:val="24"/>
+          <w:szCs w:val="24"/>
+        </w:rPr>
         <w:t>/rompecabezas</w:t>
       </w:r>
     </w:p>
@@ -364,8 +743,18 @@
           <w:numId w:val="1"/>
         </w:numPr>
         <w:ind w:left="1080"/>
-      </w:pPr>
-      <w:r>
+        <w:rPr>
+          <w:rFonts w:ascii="Arial" w:hAnsi="Arial" w:cs="Arial"/>
+          <w:sz w:val="24"/>
+          <w:szCs w:val="24"/>
+        </w:rPr>
+      </w:pPr>
+      <w:r>
+        <w:rPr>
+          <w:rFonts w:ascii="Arial" w:hAnsi="Arial" w:cs="Arial"/>
+          <w:sz w:val="24"/>
+          <w:szCs w:val="24"/>
+        </w:rPr>
         <w:t>Otros</w:t>
       </w:r>
     </w:p>
@@ -377,8 +766,18 @@
           <w:numId w:val="1"/>
         </w:numPr>
         <w:ind w:left="1080"/>
-      </w:pPr>
-      <w:r>
+        <w:rPr>
+          <w:rFonts w:ascii="Arial" w:hAnsi="Arial" w:cs="Arial"/>
+          <w:sz w:val="24"/>
+          <w:szCs w:val="24"/>
+        </w:rPr>
+      </w:pPr>
+      <w:r>
+        <w:rPr>
+          <w:rFonts w:ascii="Arial" w:hAnsi="Arial" w:cs="Arial"/>
+          <w:sz w:val="24"/>
+          <w:szCs w:val="24"/>
+        </w:rPr>
         <w:t>No me gustan los videojuegos</w:t>
       </w:r>
     </w:p>
@@ -386,6 +785,11 @@
       <w:pPr>
         <w:pStyle w:val="Prrafodelista"/>
         <w:ind w:left="1080"/>
+        <w:rPr>
+          <w:rFonts w:ascii="Arial" w:hAnsi="Arial" w:cs="Arial"/>
+          <w:sz w:val="24"/>
+          <w:szCs w:val="24"/>
+        </w:rPr>
       </w:pPr>
     </w:p>
     <w:p>
@@ -396,130 +800,214 @@
           <w:numId w:val="1"/>
         </w:numPr>
         <w:ind w:left="360"/>
-      </w:pPr>
-      <w:r>
-        <w:t>¿En qué dispositivos sueles jugar videojuegos?</w:t>
-      </w:r>
-    </w:p>
-    <w:p>
-      <w:pPr>
-        <w:pStyle w:val="Prrafodelista"/>
-        <w:numPr>
-          <w:ilvl w:val="1"/>
-          <w:numId w:val="1"/>
-        </w:numPr>
-        <w:ind w:left="1080"/>
-      </w:pPr>
-      <w:r>
-        <w:t>E</w:t>
-      </w:r>
-      <w:r>
-        <w:t>n la computadora o laptop</w:t>
-      </w:r>
-    </w:p>
-    <w:p>
-      <w:pPr>
-        <w:pStyle w:val="Prrafodelista"/>
-        <w:numPr>
-          <w:ilvl w:val="1"/>
-          <w:numId w:val="1"/>
-        </w:numPr>
-        <w:ind w:left="1080"/>
-      </w:pPr>
-      <w:r>
-        <w:t>E</w:t>
-      </w:r>
-      <w:r>
-        <w:t>n una consola de videojuegos portátil</w:t>
-      </w:r>
-    </w:p>
-    <w:p>
-      <w:pPr>
-        <w:pStyle w:val="Prrafodelista"/>
-        <w:numPr>
-          <w:ilvl w:val="1"/>
-          <w:numId w:val="1"/>
-        </w:numPr>
-        <w:ind w:left="1080"/>
-      </w:pPr>
-      <w:r>
-        <w:t>E</w:t>
-      </w:r>
-      <w:r>
-        <w:t>n una consola de videojuegos</w:t>
-      </w:r>
-    </w:p>
-    <w:p>
-      <w:pPr>
-        <w:pStyle w:val="Prrafodelista"/>
-        <w:numPr>
-          <w:ilvl w:val="1"/>
-          <w:numId w:val="1"/>
-        </w:numPr>
-        <w:ind w:left="1080"/>
-      </w:pPr>
-      <w:r>
-        <w:t>E</w:t>
-      </w:r>
-      <w:r>
-        <w:t>n el smartphone</w:t>
-      </w:r>
-    </w:p>
-    <w:p>
-      <w:pPr>
-        <w:pStyle w:val="Prrafodelista"/>
-        <w:numPr>
-          <w:ilvl w:val="1"/>
-          <w:numId w:val="1"/>
-        </w:numPr>
-        <w:ind w:left="1080"/>
-      </w:pPr>
-      <w:r>
-        <w:t>E</w:t>
-      </w:r>
-      <w:r>
-        <w:t xml:space="preserve">n la </w:t>
-      </w:r>
-      <w:r>
-        <w:t>Tablet</w:t>
-      </w:r>
-    </w:p>
-    <w:p>
-      <w:pPr>
-        <w:pStyle w:val="Prrafodelista"/>
-        <w:numPr>
-          <w:ilvl w:val="1"/>
-          <w:numId w:val="1"/>
-        </w:numPr>
-        <w:ind w:left="1080"/>
-      </w:pPr>
-      <w:r>
+        <w:rPr>
+          <w:rFonts w:ascii="Arial" w:hAnsi="Arial" w:cs="Arial"/>
+          <w:sz w:val="24"/>
+          <w:szCs w:val="24"/>
+        </w:rPr>
+      </w:pPr>
+      <w:r>
+        <w:rPr>
+          <w:rFonts w:ascii="Arial" w:hAnsi="Arial" w:cs="Arial"/>
+          <w:sz w:val="24"/>
+          <w:szCs w:val="24"/>
+        </w:rPr>
+        <w:t>¿En qué dispositivos suele jugar videojuegos?</w:t>
+      </w:r>
+    </w:p>
+    <w:p>
+      <w:pPr>
+        <w:pStyle w:val="Prrafodelista"/>
+        <w:numPr>
+          <w:ilvl w:val="1"/>
+          <w:numId w:val="1"/>
+        </w:numPr>
+        <w:ind w:left="1080"/>
+        <w:rPr>
+          <w:rFonts w:ascii="Arial" w:hAnsi="Arial" w:cs="Arial"/>
+          <w:sz w:val="24"/>
+          <w:szCs w:val="24"/>
+        </w:rPr>
+      </w:pPr>
+      <w:r>
+        <w:rPr>
+          <w:rFonts w:ascii="Arial" w:hAnsi="Arial" w:cs="Arial"/>
+          <w:sz w:val="24"/>
+          <w:szCs w:val="24"/>
+        </w:rPr>
+        <w:t>En la computadora o laptop</w:t>
+      </w:r>
+    </w:p>
+    <w:p>
+      <w:pPr>
+        <w:pStyle w:val="Prrafodelista"/>
+        <w:numPr>
+          <w:ilvl w:val="1"/>
+          <w:numId w:val="1"/>
+        </w:numPr>
+        <w:ind w:left="1080"/>
+        <w:rPr>
+          <w:rFonts w:ascii="Arial" w:hAnsi="Arial" w:cs="Arial"/>
+          <w:sz w:val="24"/>
+          <w:szCs w:val="24"/>
+        </w:rPr>
+      </w:pPr>
+      <w:r>
+        <w:rPr>
+          <w:rFonts w:ascii="Arial" w:hAnsi="Arial" w:cs="Arial"/>
+          <w:sz w:val="24"/>
+          <w:szCs w:val="24"/>
+        </w:rPr>
+        <w:t>En una consola de videojuegos portátil</w:t>
+      </w:r>
+    </w:p>
+    <w:p>
+      <w:pPr>
+        <w:pStyle w:val="Prrafodelista"/>
+        <w:numPr>
+          <w:ilvl w:val="1"/>
+          <w:numId w:val="1"/>
+        </w:numPr>
+        <w:ind w:left="1080"/>
+        <w:rPr>
+          <w:rFonts w:ascii="Arial" w:hAnsi="Arial" w:cs="Arial"/>
+          <w:sz w:val="24"/>
+          <w:szCs w:val="24"/>
+        </w:rPr>
+      </w:pPr>
+      <w:r>
+        <w:rPr>
+          <w:rFonts w:ascii="Arial" w:hAnsi="Arial" w:cs="Arial"/>
+          <w:sz w:val="24"/>
+          <w:szCs w:val="24"/>
+        </w:rPr>
+        <w:t>En una consola de videojuegos</w:t>
+      </w:r>
+    </w:p>
+    <w:p>
+      <w:pPr>
+        <w:pStyle w:val="Prrafodelista"/>
+        <w:numPr>
+          <w:ilvl w:val="1"/>
+          <w:numId w:val="1"/>
+        </w:numPr>
+        <w:ind w:left="1080"/>
+        <w:rPr>
+          <w:rFonts w:ascii="Arial" w:hAnsi="Arial" w:cs="Arial"/>
+          <w:sz w:val="24"/>
+          <w:szCs w:val="24"/>
+        </w:rPr>
+      </w:pPr>
+      <w:r>
+        <w:rPr>
+          <w:rFonts w:ascii="Arial" w:hAnsi="Arial" w:cs="Arial"/>
+          <w:sz w:val="24"/>
+          <w:szCs w:val="24"/>
+        </w:rPr>
+        <w:t>En el smartphone</w:t>
+      </w:r>
+    </w:p>
+    <w:p>
+      <w:pPr>
+        <w:pStyle w:val="Prrafodelista"/>
+        <w:numPr>
+          <w:ilvl w:val="1"/>
+          <w:numId w:val="1"/>
+        </w:numPr>
+        <w:ind w:left="1080"/>
+        <w:rPr>
+          <w:rFonts w:ascii="Arial" w:hAnsi="Arial" w:cs="Arial"/>
+          <w:sz w:val="24"/>
+          <w:szCs w:val="24"/>
+        </w:rPr>
+      </w:pPr>
+      <w:r>
+        <w:rPr>
+          <w:rFonts w:ascii="Arial" w:hAnsi="Arial" w:cs="Arial"/>
+          <w:sz w:val="24"/>
+          <w:szCs w:val="24"/>
+        </w:rPr>
+        <w:t>En la Tablet</w:t>
+      </w:r>
+    </w:p>
+    <w:p>
+      <w:pPr>
+        <w:pStyle w:val="Prrafodelista"/>
+        <w:numPr>
+          <w:ilvl w:val="1"/>
+          <w:numId w:val="1"/>
+        </w:numPr>
+        <w:ind w:left="1080"/>
+        <w:rPr>
+          <w:rFonts w:ascii="Arial" w:hAnsi="Arial" w:cs="Arial"/>
+          <w:sz w:val="24"/>
+          <w:szCs w:val="24"/>
+        </w:rPr>
+      </w:pPr>
+      <w:r>
+        <w:rPr>
+          <w:rFonts w:ascii="Arial" w:hAnsi="Arial" w:cs="Arial"/>
+          <w:sz w:val="24"/>
+          <w:szCs w:val="24"/>
+        </w:rPr>
         <w:t>No juega</w:t>
       </w:r>
     </w:p>
     <w:p>
       <w:pPr>
         <w:pStyle w:val="Prrafodelista"/>
+        <w:ind w:left="1080"/>
+        <w:rPr>
+          <w:rFonts w:ascii="Arial" w:hAnsi="Arial" w:cs="Arial"/>
+          <w:sz w:val="24"/>
+          <w:szCs w:val="24"/>
+        </w:rPr>
+      </w:pPr>
+    </w:p>
+    <w:p>
+      <w:pPr>
+        <w:pStyle w:val="Prrafodelista"/>
         <w:numPr>
           <w:ilvl w:val="0"/>
           <w:numId w:val="1"/>
         </w:numPr>
         <w:ind w:left="360"/>
-      </w:pPr>
-      <w:r>
-        <w:t>¿Cuánto dirías que gastas en promedio al mes en videojuegos?</w:t>
-      </w:r>
-    </w:p>
-    <w:p>
-      <w:pPr>
-        <w:pStyle w:val="Prrafodelista"/>
-        <w:numPr>
-          <w:ilvl w:val="1"/>
-          <w:numId w:val="1"/>
-        </w:numPr>
-        <w:ind w:left="1080"/>
-      </w:pPr>
-      <w:r>
+        <w:rPr>
+          <w:rFonts w:ascii="Arial" w:hAnsi="Arial" w:cs="Arial"/>
+          <w:sz w:val="24"/>
+          <w:szCs w:val="24"/>
+        </w:rPr>
+      </w:pPr>
+      <w:r>
+        <w:rPr>
+          <w:rFonts w:ascii="Arial" w:hAnsi="Arial" w:cs="Arial"/>
+          <w:sz w:val="24"/>
+          <w:szCs w:val="24"/>
+        </w:rPr>
+        <w:lastRenderedPageBreak/>
+        <w:t>¿Cuánto diría que gasta en promedio al mes en videojuegos?</w:t>
+      </w:r>
+    </w:p>
+    <w:p>
+      <w:pPr>
+        <w:pStyle w:val="Prrafodelista"/>
+        <w:numPr>
+          <w:ilvl w:val="1"/>
+          <w:numId w:val="1"/>
+        </w:numPr>
+        <w:ind w:left="1080"/>
+        <w:rPr>
+          <w:rFonts w:ascii="Arial" w:hAnsi="Arial" w:cs="Arial"/>
+          <w:sz w:val="24"/>
+          <w:szCs w:val="24"/>
+        </w:rPr>
+      </w:pPr>
+      <w:r>
+        <w:rPr>
+          <w:rFonts w:ascii="Arial" w:hAnsi="Arial" w:cs="Arial"/>
+          <w:sz w:val="24"/>
+          <w:szCs w:val="24"/>
+        </w:rPr>
         <w:t>No gasto dinero en videojuegos</w:t>
       </w:r>
     </w:p>
@@ -531,20 +1019,50 @@
           <w:numId w:val="1"/>
         </w:numPr>
         <w:ind w:left="1080"/>
-      </w:pPr>
-      <w:r>
+        <w:rPr>
+          <w:rFonts w:ascii="Arial" w:hAnsi="Arial" w:cs="Arial"/>
+          <w:sz w:val="24"/>
+          <w:szCs w:val="24"/>
+        </w:rPr>
+      </w:pPr>
+      <w:r>
+        <w:rPr>
+          <w:rFonts w:ascii="Arial" w:hAnsi="Arial" w:cs="Arial"/>
+          <w:sz w:val="24"/>
+          <w:szCs w:val="24"/>
+        </w:rPr>
         <w:t>Menos de $</w:t>
       </w:r>
       <w:r>
+        <w:rPr>
+          <w:rFonts w:ascii="Arial" w:hAnsi="Arial" w:cs="Arial"/>
+          <w:sz w:val="24"/>
+          <w:szCs w:val="24"/>
+        </w:rPr>
         <w:t>2</w:t>
       </w:r>
       <w:r>
+        <w:rPr>
+          <w:rFonts w:ascii="Arial" w:hAnsi="Arial" w:cs="Arial"/>
+          <w:sz w:val="24"/>
+          <w:szCs w:val="24"/>
+        </w:rPr>
         <w:t>0</w:t>
       </w:r>
       <w:r>
+        <w:rPr>
+          <w:rFonts w:ascii="Arial" w:hAnsi="Arial" w:cs="Arial"/>
+          <w:sz w:val="24"/>
+          <w:szCs w:val="24"/>
+        </w:rPr>
         <w:t>.000</w:t>
       </w:r>
       <w:r>
+        <w:rPr>
+          <w:rFonts w:ascii="Arial" w:hAnsi="Arial" w:cs="Arial"/>
+          <w:sz w:val="24"/>
+          <w:szCs w:val="24"/>
+        </w:rPr>
         <w:t xml:space="preserve"> </w:t>
       </w:r>
     </w:p>
@@ -556,20 +1074,50 @@
           <w:numId w:val="1"/>
         </w:numPr>
         <w:ind w:left="1080"/>
-      </w:pPr>
-      <w:r>
+        <w:rPr>
+          <w:rFonts w:ascii="Arial" w:hAnsi="Arial" w:cs="Arial"/>
+          <w:sz w:val="24"/>
+          <w:szCs w:val="24"/>
+        </w:rPr>
+      </w:pPr>
+      <w:r>
+        <w:rPr>
+          <w:rFonts w:ascii="Arial" w:hAnsi="Arial" w:cs="Arial"/>
+          <w:sz w:val="24"/>
+          <w:szCs w:val="24"/>
+        </w:rPr>
         <w:t>Entre $2</w:t>
       </w:r>
       <w:r>
+        <w:rPr>
+          <w:rFonts w:ascii="Arial" w:hAnsi="Arial" w:cs="Arial"/>
+          <w:sz w:val="24"/>
+          <w:szCs w:val="24"/>
+        </w:rPr>
         <w:t>0.00</w:t>
       </w:r>
       <w:r>
+        <w:rPr>
+          <w:rFonts w:ascii="Arial" w:hAnsi="Arial" w:cs="Arial"/>
+          <w:sz w:val="24"/>
+          <w:szCs w:val="24"/>
+        </w:rPr>
         <w:t>0 y $5</w:t>
       </w:r>
       <w:r>
+        <w:rPr>
+          <w:rFonts w:ascii="Arial" w:hAnsi="Arial" w:cs="Arial"/>
+          <w:sz w:val="24"/>
+          <w:szCs w:val="24"/>
+        </w:rPr>
         <w:t>0.0</w:t>
       </w:r>
       <w:r>
+        <w:rPr>
+          <w:rFonts w:ascii="Arial" w:hAnsi="Arial" w:cs="Arial"/>
+          <w:sz w:val="24"/>
+          <w:szCs w:val="24"/>
+        </w:rPr>
         <w:t xml:space="preserve">00 </w:t>
       </w:r>
     </w:p>
@@ -581,20 +1129,50 @@
           <w:numId w:val="1"/>
         </w:numPr>
         <w:ind w:left="1080"/>
-      </w:pPr>
-      <w:r>
+        <w:rPr>
+          <w:rFonts w:ascii="Arial" w:hAnsi="Arial" w:cs="Arial"/>
+          <w:sz w:val="24"/>
+          <w:szCs w:val="24"/>
+        </w:rPr>
+      </w:pPr>
+      <w:r>
+        <w:rPr>
+          <w:rFonts w:ascii="Arial" w:hAnsi="Arial" w:cs="Arial"/>
+          <w:sz w:val="24"/>
+          <w:szCs w:val="24"/>
+        </w:rPr>
         <w:t>Entre $50</w:t>
       </w:r>
       <w:r>
+        <w:rPr>
+          <w:rFonts w:ascii="Arial" w:hAnsi="Arial" w:cs="Arial"/>
+          <w:sz w:val="24"/>
+          <w:szCs w:val="24"/>
+        </w:rPr>
         <w:t>.00</w:t>
       </w:r>
       <w:r>
+        <w:rPr>
+          <w:rFonts w:ascii="Arial" w:hAnsi="Arial" w:cs="Arial"/>
+          <w:sz w:val="24"/>
+          <w:szCs w:val="24"/>
+        </w:rPr>
         <w:t>0 y $10</w:t>
       </w:r>
       <w:r>
+        <w:rPr>
+          <w:rFonts w:ascii="Arial" w:hAnsi="Arial" w:cs="Arial"/>
+          <w:sz w:val="24"/>
+          <w:szCs w:val="24"/>
+        </w:rPr>
         <w:t>0.0</w:t>
       </w:r>
       <w:r>
+        <w:rPr>
+          <w:rFonts w:ascii="Arial" w:hAnsi="Arial" w:cs="Arial"/>
+          <w:sz w:val="24"/>
+          <w:szCs w:val="24"/>
+        </w:rPr>
         <w:t xml:space="preserve">00 </w:t>
       </w:r>
     </w:p>
@@ -606,40 +1184,91 @@
           <w:numId w:val="1"/>
         </w:numPr>
         <w:ind w:left="1080"/>
-      </w:pPr>
-      <w:r>
+        <w:rPr>
+          <w:rFonts w:ascii="Arial" w:hAnsi="Arial" w:cs="Arial"/>
+          <w:sz w:val="24"/>
+          <w:szCs w:val="24"/>
+        </w:rPr>
+      </w:pPr>
+      <w:r>
+        <w:rPr>
+          <w:rFonts w:ascii="Arial" w:hAnsi="Arial" w:cs="Arial"/>
+          <w:sz w:val="24"/>
+          <w:szCs w:val="24"/>
+        </w:rPr>
         <w:t>Más de $20</w:t>
       </w:r>
       <w:r>
+        <w:rPr>
+          <w:rFonts w:ascii="Arial" w:hAnsi="Arial" w:cs="Arial"/>
+          <w:sz w:val="24"/>
+          <w:szCs w:val="24"/>
+        </w:rPr>
         <w:t>0.0</w:t>
       </w:r>
       <w:r>
+        <w:rPr>
+          <w:rFonts w:ascii="Arial" w:hAnsi="Arial" w:cs="Arial"/>
+          <w:sz w:val="24"/>
+          <w:szCs w:val="24"/>
+        </w:rPr>
         <w:t xml:space="preserve">00 </w:t>
       </w:r>
     </w:p>
     <w:p>
       <w:pPr>
         <w:pStyle w:val="Prrafodelista"/>
+        <w:ind w:left="1080"/>
+        <w:rPr>
+          <w:rFonts w:ascii="Arial" w:hAnsi="Arial" w:cs="Arial"/>
+          <w:sz w:val="24"/>
+          <w:szCs w:val="24"/>
+        </w:rPr>
+      </w:pPr>
+    </w:p>
+    <w:p>
+      <w:pPr>
+        <w:pStyle w:val="Prrafodelista"/>
         <w:numPr>
           <w:ilvl w:val="0"/>
           <w:numId w:val="1"/>
         </w:numPr>
         <w:ind w:left="360"/>
-      </w:pPr>
-      <w:r>
-        <w:t>¿Cómo sueles obtener los videojuegos?</w:t>
-      </w:r>
-    </w:p>
-    <w:p>
-      <w:pPr>
-        <w:pStyle w:val="Prrafodelista"/>
-        <w:numPr>
-          <w:ilvl w:val="1"/>
-          <w:numId w:val="1"/>
-        </w:numPr>
-        <w:ind w:left="1080"/>
-      </w:pPr>
-      <w:r>
+        <w:rPr>
+          <w:rFonts w:ascii="Arial" w:hAnsi="Arial" w:cs="Arial"/>
+          <w:sz w:val="24"/>
+          <w:szCs w:val="24"/>
+        </w:rPr>
+      </w:pPr>
+      <w:r>
+        <w:rPr>
+          <w:rFonts w:ascii="Arial" w:hAnsi="Arial" w:cs="Arial"/>
+          <w:sz w:val="24"/>
+          <w:szCs w:val="24"/>
+        </w:rPr>
+        <w:t>¿Cómo suele obtener los videojuegos?</w:t>
+      </w:r>
+    </w:p>
+    <w:p>
+      <w:pPr>
+        <w:pStyle w:val="Prrafodelista"/>
+        <w:numPr>
+          <w:ilvl w:val="1"/>
+          <w:numId w:val="1"/>
+        </w:numPr>
+        <w:ind w:left="1080"/>
+        <w:rPr>
+          <w:rFonts w:ascii="Arial" w:hAnsi="Arial" w:cs="Arial"/>
+          <w:sz w:val="24"/>
+          <w:szCs w:val="24"/>
+        </w:rPr>
+      </w:pPr>
+      <w:r>
+        <w:rPr>
+          <w:rFonts w:ascii="Arial" w:hAnsi="Arial" w:cs="Arial"/>
+          <w:sz w:val="24"/>
+          <w:szCs w:val="24"/>
+        </w:rPr>
         <w:t>No tengo videojuegos</w:t>
       </w:r>
     </w:p>
@@ -651,25 +1280,41 @@
           <w:numId w:val="1"/>
         </w:numPr>
         <w:ind w:left="1080"/>
-      </w:pPr>
-      <w:r>
-        <w:lastRenderedPageBreak/>
-        <w:t>L</w:t>
-      </w:r>
-      <w:r>
-        <w:t>o descargo de internet</w:t>
-      </w:r>
-    </w:p>
-    <w:p>
-      <w:pPr>
-        <w:pStyle w:val="Prrafodelista"/>
-        <w:numPr>
-          <w:ilvl w:val="1"/>
-          <w:numId w:val="1"/>
-        </w:numPr>
-        <w:ind w:left="1080"/>
-      </w:pPr>
-      <w:r>
+        <w:rPr>
+          <w:rFonts w:ascii="Arial" w:hAnsi="Arial" w:cs="Arial"/>
+          <w:sz w:val="24"/>
+          <w:szCs w:val="24"/>
+        </w:rPr>
+      </w:pPr>
+      <w:r>
+        <w:rPr>
+          <w:rFonts w:ascii="Arial" w:hAnsi="Arial" w:cs="Arial"/>
+          <w:sz w:val="24"/>
+          <w:szCs w:val="24"/>
+        </w:rPr>
+        <w:t>Lo descargo de internet</w:t>
+      </w:r>
+    </w:p>
+    <w:p>
+      <w:pPr>
+        <w:pStyle w:val="Prrafodelista"/>
+        <w:numPr>
+          <w:ilvl w:val="1"/>
+          <w:numId w:val="1"/>
+        </w:numPr>
+        <w:ind w:left="1080"/>
+        <w:rPr>
+          <w:rFonts w:ascii="Arial" w:hAnsi="Arial" w:cs="Arial"/>
+          <w:sz w:val="24"/>
+          <w:szCs w:val="24"/>
+        </w:rPr>
+      </w:pPr>
+      <w:r>
+        <w:rPr>
+          <w:rFonts w:ascii="Arial" w:hAnsi="Arial" w:cs="Arial"/>
+          <w:sz w:val="24"/>
+          <w:szCs w:val="24"/>
+        </w:rPr>
         <w:t>Los compro en una tienda/super/comercio u otro lugar</w:t>
       </w:r>
     </w:p>
@@ -681,8 +1326,18 @@
           <w:numId w:val="1"/>
         </w:numPr>
         <w:ind w:left="1080"/>
-      </w:pPr>
-      <w:r>
+        <w:rPr>
+          <w:rFonts w:ascii="Arial" w:hAnsi="Arial" w:cs="Arial"/>
+          <w:sz w:val="24"/>
+          <w:szCs w:val="24"/>
+        </w:rPr>
+      </w:pPr>
+      <w:r>
+        <w:rPr>
+          <w:rFonts w:ascii="Arial" w:hAnsi="Arial" w:cs="Arial"/>
+          <w:sz w:val="24"/>
+          <w:szCs w:val="24"/>
+        </w:rPr>
         <w:t>Los compro por internet</w:t>
       </w:r>
     </w:p>
@@ -694,8 +1349,18 @@
           <w:numId w:val="1"/>
         </w:numPr>
         <w:ind w:left="1080"/>
-      </w:pPr>
-      <w:r>
+        <w:rPr>
+          <w:rFonts w:ascii="Arial" w:hAnsi="Arial" w:cs="Arial"/>
+          <w:sz w:val="24"/>
+          <w:szCs w:val="24"/>
+        </w:rPr>
+      </w:pPr>
+      <w:r>
+        <w:rPr>
+          <w:rFonts w:ascii="Arial" w:hAnsi="Arial" w:cs="Arial"/>
+          <w:sz w:val="24"/>
+          <w:szCs w:val="24"/>
+        </w:rPr>
         <w:t>Me los prestan</w:t>
       </w:r>
     </w:p>
@@ -707,34 +1372,91 @@
           <w:numId w:val="1"/>
         </w:numPr>
         <w:ind w:left="1080"/>
-      </w:pPr>
-      <w:r>
+        <w:rPr>
+          <w:rFonts w:ascii="Arial" w:hAnsi="Arial" w:cs="Arial"/>
+          <w:sz w:val="24"/>
+          <w:szCs w:val="24"/>
+        </w:rPr>
+      </w:pPr>
+      <w:r>
+        <w:rPr>
+          <w:rFonts w:ascii="Arial" w:hAnsi="Arial" w:cs="Arial"/>
+          <w:sz w:val="24"/>
+          <w:szCs w:val="24"/>
+        </w:rPr>
         <w:t>De otra forma</w:t>
       </w:r>
     </w:p>
     <w:p>
       <w:pPr>
         <w:pStyle w:val="Prrafodelista"/>
+        <w:ind w:left="1080"/>
+        <w:rPr>
+          <w:rFonts w:ascii="Arial" w:hAnsi="Arial" w:cs="Arial"/>
+          <w:sz w:val="24"/>
+          <w:szCs w:val="24"/>
+        </w:rPr>
+      </w:pPr>
+    </w:p>
+    <w:p>
+      <w:pPr>
+        <w:pStyle w:val="Prrafodelista"/>
         <w:numPr>
           <w:ilvl w:val="0"/>
           <w:numId w:val="1"/>
         </w:numPr>
         <w:ind w:left="360"/>
-      </w:pPr>
-      <w:r>
-        <w:t>¿En qué te fijas más a la hora de comprar un videojuego?</w:t>
-      </w:r>
-    </w:p>
-    <w:p>
-      <w:pPr>
-        <w:pStyle w:val="Prrafodelista"/>
-        <w:numPr>
-          <w:ilvl w:val="1"/>
-          <w:numId w:val="1"/>
-        </w:numPr>
-        <w:ind w:left="1080"/>
-      </w:pPr>
-      <w:r>
+        <w:rPr>
+          <w:rFonts w:ascii="Arial" w:hAnsi="Arial" w:cs="Arial"/>
+          <w:sz w:val="24"/>
+          <w:szCs w:val="24"/>
+        </w:rPr>
+      </w:pPr>
+      <w:r>
+        <w:rPr>
+          <w:rFonts w:ascii="Arial" w:hAnsi="Arial" w:cs="Arial"/>
+          <w:sz w:val="24"/>
+          <w:szCs w:val="24"/>
+        </w:rPr>
+        <w:t xml:space="preserve">¿En qué </w:t>
+      </w:r>
+      <w:r>
+        <w:rPr>
+          <w:rFonts w:ascii="Arial" w:hAnsi="Arial" w:cs="Arial"/>
+          <w:sz w:val="24"/>
+          <w:szCs w:val="24"/>
+        </w:rPr>
+        <w:t>s</w:t>
+      </w:r>
+      <w:r>
+        <w:rPr>
+          <w:rFonts w:ascii="Arial" w:hAnsi="Arial" w:cs="Arial"/>
+          <w:sz w:val="24"/>
+          <w:szCs w:val="24"/>
+        </w:rPr>
+        <w:t>e fija más a la hora de comprar un videojuego?</w:t>
+      </w:r>
+    </w:p>
+    <w:p>
+      <w:pPr>
+        <w:pStyle w:val="Prrafodelista"/>
+        <w:numPr>
+          <w:ilvl w:val="1"/>
+          <w:numId w:val="1"/>
+        </w:numPr>
+        <w:ind w:left="1080"/>
+        <w:rPr>
+          <w:rFonts w:ascii="Arial" w:hAnsi="Arial" w:cs="Arial"/>
+          <w:sz w:val="24"/>
+          <w:szCs w:val="24"/>
+        </w:rPr>
+      </w:pPr>
+      <w:r>
+        <w:rPr>
+          <w:rFonts w:ascii="Arial" w:hAnsi="Arial" w:cs="Arial"/>
+          <w:sz w:val="24"/>
+          <w:szCs w:val="24"/>
+        </w:rPr>
         <w:t>En los gráficos</w:t>
       </w:r>
     </w:p>
@@ -746,44 +1468,73 @@
           <w:numId w:val="1"/>
         </w:numPr>
         <w:ind w:left="1080"/>
-      </w:pPr>
-      <w:r>
-        <w:t>E</w:t>
-      </w:r>
-      <w:r>
-        <w:t>n la música</w:t>
-      </w:r>
-    </w:p>
-    <w:p>
-      <w:pPr>
-        <w:pStyle w:val="Prrafodelista"/>
-        <w:numPr>
-          <w:ilvl w:val="1"/>
-          <w:numId w:val="1"/>
-        </w:numPr>
-        <w:ind w:left="1080"/>
-      </w:pPr>
-      <w:r>
-        <w:t>E</w:t>
-      </w:r>
-      <w:r>
-        <w:t>n las recomendaciones de amigos</w:t>
-      </w:r>
-    </w:p>
-    <w:p>
-      <w:pPr>
-        <w:pStyle w:val="Prrafodelista"/>
-        <w:numPr>
-          <w:ilvl w:val="1"/>
-          <w:numId w:val="1"/>
-        </w:numPr>
-        <w:ind w:left="1080"/>
-      </w:pPr>
-      <w:r>
+        <w:rPr>
+          <w:rFonts w:ascii="Arial" w:hAnsi="Arial" w:cs="Arial"/>
+          <w:sz w:val="24"/>
+          <w:szCs w:val="24"/>
+        </w:rPr>
+      </w:pPr>
+      <w:r>
+        <w:rPr>
+          <w:rFonts w:ascii="Arial" w:hAnsi="Arial" w:cs="Arial"/>
+          <w:sz w:val="24"/>
+          <w:szCs w:val="24"/>
+        </w:rPr>
+        <w:t>En la música</w:t>
+      </w:r>
+    </w:p>
+    <w:p>
+      <w:pPr>
+        <w:pStyle w:val="Prrafodelista"/>
+        <w:numPr>
+          <w:ilvl w:val="1"/>
+          <w:numId w:val="1"/>
+        </w:numPr>
+        <w:ind w:left="1080"/>
+        <w:rPr>
+          <w:rFonts w:ascii="Arial" w:hAnsi="Arial" w:cs="Arial"/>
+          <w:sz w:val="24"/>
+          <w:szCs w:val="24"/>
+        </w:rPr>
+      </w:pPr>
+      <w:r>
+        <w:rPr>
+          <w:rFonts w:ascii="Arial" w:hAnsi="Arial" w:cs="Arial"/>
+          <w:sz w:val="24"/>
+          <w:szCs w:val="24"/>
+        </w:rPr>
+        <w:t>En las recomendaciones de amigos</w:t>
+      </w:r>
+    </w:p>
+    <w:p>
+      <w:pPr>
+        <w:pStyle w:val="Prrafodelista"/>
+        <w:numPr>
+          <w:ilvl w:val="1"/>
+          <w:numId w:val="1"/>
+        </w:numPr>
+        <w:ind w:left="1080"/>
+        <w:rPr>
+          <w:rFonts w:ascii="Arial" w:hAnsi="Arial" w:cs="Arial"/>
+          <w:sz w:val="24"/>
+          <w:szCs w:val="24"/>
+        </w:rPr>
+      </w:pPr>
+      <w:r>
+        <w:rPr>
+          <w:rFonts w:ascii="Arial" w:hAnsi="Arial" w:cs="Arial"/>
+          <w:sz w:val="24"/>
+          <w:szCs w:val="24"/>
+        </w:rPr>
         <w:t xml:space="preserve">En la publicidad de revistas, internet, videos, </w:t>
       </w:r>
       <w:proofErr w:type="spellStart"/>
       <w:r>
+        <w:rPr>
+          <w:rFonts w:ascii="Arial" w:hAnsi="Arial" w:cs="Arial"/>
+          <w:sz w:val="24"/>
+          <w:szCs w:val="24"/>
+        </w:rPr>
         <w:t>etc</w:t>
       </w:r>
       <w:proofErr w:type="spellEnd"/>
@@ -796,14 +1547,34 @@
           <w:numId w:val="1"/>
         </w:numPr>
         <w:ind w:left="1080"/>
-      </w:pPr>
-      <w:r>
+        <w:rPr>
+          <w:rFonts w:ascii="Arial" w:hAnsi="Arial" w:cs="Arial"/>
+          <w:sz w:val="24"/>
+          <w:szCs w:val="24"/>
+        </w:rPr>
+      </w:pPr>
+      <w:r>
+        <w:rPr>
+          <w:rFonts w:ascii="Arial" w:hAnsi="Arial" w:cs="Arial"/>
+          <w:sz w:val="24"/>
+          <w:szCs w:val="24"/>
+        </w:rPr>
         <w:t xml:space="preserve">En el </w:t>
       </w:r>
       <w:r>
+        <w:rPr>
+          <w:rFonts w:ascii="Arial" w:hAnsi="Arial" w:cs="Arial"/>
+          <w:sz w:val="24"/>
+          <w:szCs w:val="24"/>
+        </w:rPr>
         <w:t>género</w:t>
       </w:r>
       <w:r>
+        <w:rPr>
+          <w:rFonts w:ascii="Arial" w:hAnsi="Arial" w:cs="Arial"/>
+          <w:sz w:val="24"/>
+          <w:szCs w:val="24"/>
+        </w:rPr>
         <w:t xml:space="preserve"> del videojuego</w:t>
       </w:r>
     </w:p>
@@ -815,8 +1586,18 @@
           <w:numId w:val="1"/>
         </w:numPr>
         <w:ind w:left="1080"/>
-      </w:pPr>
-      <w:r>
+        <w:rPr>
+          <w:rFonts w:ascii="Arial" w:hAnsi="Arial" w:cs="Arial"/>
+          <w:sz w:val="24"/>
+          <w:szCs w:val="24"/>
+        </w:rPr>
+      </w:pPr>
+      <w:r>
+        <w:rPr>
+          <w:rFonts w:ascii="Arial" w:hAnsi="Arial" w:cs="Arial"/>
+          <w:sz w:val="24"/>
+          <w:szCs w:val="24"/>
+        </w:rPr>
         <w:t>En la compañía que lo produce</w:t>
       </w:r>
     </w:p>
@@ -828,8 +1609,18 @@
           <w:numId w:val="1"/>
         </w:numPr>
         <w:ind w:left="1080"/>
-      </w:pPr>
-      <w:r>
+        <w:rPr>
+          <w:rFonts w:ascii="Arial" w:hAnsi="Arial" w:cs="Arial"/>
+          <w:sz w:val="24"/>
+          <w:szCs w:val="24"/>
+        </w:rPr>
+      </w:pPr>
+      <w:r>
+        <w:rPr>
+          <w:rFonts w:ascii="Arial" w:hAnsi="Arial" w:cs="Arial"/>
+          <w:sz w:val="24"/>
+          <w:szCs w:val="24"/>
+        </w:rPr>
         <w:t>No compro videojuegos</w:t>
       </w:r>
     </w:p>
@@ -837,6 +1628,11 @@
       <w:pPr>
         <w:pStyle w:val="Prrafodelista"/>
         <w:ind w:left="1080"/>
+        <w:rPr>
+          <w:rFonts w:ascii="Arial" w:hAnsi="Arial" w:cs="Arial"/>
+          <w:sz w:val="24"/>
+          <w:szCs w:val="24"/>
+        </w:rPr>
       </w:pPr>
     </w:p>
     <w:p>
@@ -847,33 +1643,57 @@
           <w:numId w:val="1"/>
         </w:numPr>
         <w:ind w:left="360"/>
-      </w:pPr>
-      <w:r>
+        <w:rPr>
+          <w:rFonts w:ascii="Arial" w:hAnsi="Arial" w:cs="Arial"/>
+          <w:sz w:val="24"/>
+          <w:szCs w:val="24"/>
+        </w:rPr>
+      </w:pPr>
+      <w:r>
+        <w:rPr>
+          <w:rFonts w:ascii="Arial" w:hAnsi="Arial" w:cs="Arial"/>
+          <w:sz w:val="24"/>
+          <w:szCs w:val="24"/>
+        </w:rPr>
         <w:t>¿</w:t>
       </w:r>
       <w:r>
+        <w:rPr>
+          <w:rFonts w:ascii="Arial" w:hAnsi="Arial" w:cs="Arial"/>
+          <w:sz w:val="24"/>
+          <w:szCs w:val="24"/>
+        </w:rPr>
         <w:t xml:space="preserve">Conoce </w:t>
       </w:r>
       <w:r>
-        <w:t>algún</w:t>
-      </w:r>
-      <w:r>
-        <w:t xml:space="preserve"> videojuego que se maneje con la voz</w:t>
-      </w:r>
-      <w:r>
-        <w:t>?</w:t>
-      </w:r>
-    </w:p>
-    <w:p>
-      <w:pPr>
-        <w:pStyle w:val="Prrafodelista"/>
-        <w:numPr>
-          <w:ilvl w:val="1"/>
-          <w:numId w:val="1"/>
-        </w:numPr>
-        <w:ind w:left="1080"/>
-      </w:pPr>
-      <w:r>
+        <w:rPr>
+          <w:rFonts w:ascii="Arial" w:hAnsi="Arial" w:cs="Arial"/>
+          <w:sz w:val="24"/>
+          <w:szCs w:val="24"/>
+        </w:rPr>
+        <w:t>algún videojuego que se maneje con la voz?</w:t>
+      </w:r>
+    </w:p>
+    <w:p>
+      <w:pPr>
+        <w:pStyle w:val="Prrafodelista"/>
+        <w:numPr>
+          <w:ilvl w:val="1"/>
+          <w:numId w:val="1"/>
+        </w:numPr>
+        <w:ind w:left="1080"/>
+        <w:rPr>
+          <w:rFonts w:ascii="Arial" w:hAnsi="Arial" w:cs="Arial"/>
+          <w:sz w:val="24"/>
+          <w:szCs w:val="24"/>
+        </w:rPr>
+      </w:pPr>
+      <w:r>
+        <w:rPr>
+          <w:rFonts w:ascii="Arial" w:hAnsi="Arial" w:cs="Arial"/>
+          <w:sz w:val="24"/>
+          <w:szCs w:val="24"/>
+        </w:rPr>
         <w:t>SI</w:t>
       </w:r>
     </w:p>
@@ -885,46 +1705,75 @@
           <w:numId w:val="1"/>
         </w:numPr>
         <w:ind w:left="1080"/>
-      </w:pPr>
-      <w:r>
+        <w:rPr>
+          <w:rFonts w:ascii="Arial" w:hAnsi="Arial" w:cs="Arial"/>
+          <w:sz w:val="24"/>
+          <w:szCs w:val="24"/>
+        </w:rPr>
+      </w:pPr>
+      <w:r>
+        <w:rPr>
+          <w:rFonts w:ascii="Arial" w:hAnsi="Arial" w:cs="Arial"/>
+          <w:sz w:val="24"/>
+          <w:szCs w:val="24"/>
+        </w:rPr>
         <w:t>NO</w:t>
       </w:r>
     </w:p>
     <w:p>
       <w:pPr>
         <w:pStyle w:val="Prrafodelista"/>
+        <w:ind w:left="1080"/>
+        <w:rPr>
+          <w:rFonts w:ascii="Arial" w:hAnsi="Arial" w:cs="Arial"/>
+          <w:sz w:val="24"/>
+          <w:szCs w:val="24"/>
+        </w:rPr>
+      </w:pPr>
+    </w:p>
+    <w:p>
+      <w:pPr>
+        <w:pStyle w:val="Prrafodelista"/>
         <w:numPr>
           <w:ilvl w:val="0"/>
           <w:numId w:val="1"/>
         </w:numPr>
         <w:ind w:left="360"/>
-      </w:pPr>
-      <w:r>
-        <w:t>¿</w:t>
-      </w:r>
-      <w:r>
-        <w:t xml:space="preserve">Conoce </w:t>
-      </w:r>
-      <w:r>
-        <w:t>algún videojuego que</w:t>
-      </w:r>
-      <w:r>
-        <w:t xml:space="preserve"> se adapte a las personas con discapacidad</w:t>
-      </w:r>
-      <w:r>
-        <w:t>?</w:t>
-      </w:r>
-    </w:p>
-    <w:p>
-      <w:pPr>
-        <w:pStyle w:val="Prrafodelista"/>
-        <w:numPr>
-          <w:ilvl w:val="1"/>
-          <w:numId w:val="1"/>
-        </w:numPr>
-        <w:ind w:left="1080"/>
-      </w:pPr>
-      <w:r>
+        <w:rPr>
+          <w:rFonts w:ascii="Arial" w:hAnsi="Arial" w:cs="Arial"/>
+          <w:sz w:val="24"/>
+          <w:szCs w:val="24"/>
+        </w:rPr>
+      </w:pPr>
+      <w:r>
+        <w:rPr>
+          <w:rFonts w:ascii="Arial" w:hAnsi="Arial" w:cs="Arial"/>
+          <w:sz w:val="24"/>
+          <w:szCs w:val="24"/>
+        </w:rPr>
+        <w:t>¿Conoce algún videojuego que se adapte a las personas con discapacidad?</w:t>
+      </w:r>
+    </w:p>
+    <w:p>
+      <w:pPr>
+        <w:pStyle w:val="Prrafodelista"/>
+        <w:numPr>
+          <w:ilvl w:val="1"/>
+          <w:numId w:val="1"/>
+        </w:numPr>
+        <w:ind w:left="1080"/>
+        <w:rPr>
+          <w:rFonts w:ascii="Arial" w:hAnsi="Arial" w:cs="Arial"/>
+          <w:sz w:val="24"/>
+          <w:szCs w:val="24"/>
+        </w:rPr>
+      </w:pPr>
+      <w:r>
+        <w:rPr>
+          <w:rFonts w:ascii="Arial" w:hAnsi="Arial" w:cs="Arial"/>
+          <w:sz w:val="24"/>
+          <w:szCs w:val="24"/>
+        </w:rPr>
         <w:t>SI</w:t>
       </w:r>
     </w:p>
@@ -936,18 +1785,90 @@
           <w:numId w:val="1"/>
         </w:numPr>
         <w:ind w:left="1080"/>
-      </w:pPr>
-      <w:r>
+        <w:rPr>
+          <w:rFonts w:ascii="Arial" w:hAnsi="Arial" w:cs="Arial"/>
+          <w:sz w:val="24"/>
+          <w:szCs w:val="24"/>
+        </w:rPr>
+      </w:pPr>
+      <w:r>
+        <w:rPr>
+          <w:rFonts w:ascii="Arial" w:hAnsi="Arial" w:cs="Arial"/>
+          <w:sz w:val="24"/>
+          <w:szCs w:val="24"/>
+        </w:rPr>
         <w:t>NO</w:t>
       </w:r>
     </w:p>
-    <w:p/>
-    <w:p/>
-    <w:p/>
-    <w:p/>
-    <w:p>
-      <w:r>
-        <w:t>https://www.mercawise.com/estudios-de-mercado-en-mexico/encuesta-sobre-videojuegos</w:t>
+    <w:p>
+      <w:pPr>
+        <w:rPr>
+          <w:rFonts w:ascii="Arial" w:hAnsi="Arial" w:cs="Arial"/>
+          <w:sz w:val="24"/>
+          <w:szCs w:val="24"/>
+        </w:rPr>
+      </w:pPr>
+    </w:p>
+    <w:p>
+      <w:pPr>
+        <w:rPr>
+          <w:rFonts w:ascii="Arial" w:hAnsi="Arial" w:cs="Arial"/>
+          <w:b/>
+          <w:bCs/>
+          <w:sz w:val="24"/>
+          <w:szCs w:val="24"/>
+        </w:rPr>
+      </w:pPr>
+      <w:r>
+        <w:rPr>
+          <w:rFonts w:ascii="Arial" w:hAnsi="Arial" w:cs="Arial"/>
+          <w:b/>
+          <w:bCs/>
+          <w:sz w:val="24"/>
+          <w:szCs w:val="24"/>
+        </w:rPr>
+        <w:t>Encuesta 2</w:t>
+      </w:r>
+    </w:p>
+    <w:p>
+      <w:pPr>
+        <w:rPr>
+          <w:rFonts w:ascii="Arial" w:hAnsi="Arial" w:cs="Arial"/>
+          <w:sz w:val="24"/>
+          <w:szCs w:val="24"/>
+        </w:rPr>
+      </w:pPr>
+      <w:r>
+        <w:rPr>
+          <w:rFonts w:ascii="Arial" w:hAnsi="Arial" w:cs="Arial"/>
+          <w:sz w:val="24"/>
+          <w:szCs w:val="24"/>
+        </w:rPr>
+        <w:t>Estamos interesados en conocer cual fue tu experiencia al jugar con el videojuego</w:t>
+      </w:r>
+      <w:r>
+        <w:rPr>
+          <w:rFonts w:ascii="Arial" w:hAnsi="Arial" w:cs="Arial"/>
+          <w:sz w:val="24"/>
+          <w:szCs w:val="24"/>
+        </w:rPr>
+        <w:t xml:space="preserve">. </w:t>
+      </w:r>
+      <w:r>
+        <w:rPr>
+          <w:rFonts w:ascii="Arial" w:hAnsi="Arial" w:cs="Arial"/>
+          <w:sz w:val="24"/>
+          <w:szCs w:val="24"/>
+        </w:rPr>
+        <w:t xml:space="preserve">A continuación, encontrara preguntas </w:t>
+      </w:r>
+      <w:r>
+        <w:rPr>
+          <w:rFonts w:ascii="Arial" w:hAnsi="Arial" w:cs="Arial"/>
+          <w:sz w:val="24"/>
+          <w:szCs w:val="24"/>
+        </w:rPr>
+        <w:t>donde deberás marcar con una x el numero de la respuesta.</w:t>
       </w:r>
     </w:p>
     <w:sectPr>

</xml_diff>